<commit_message>
working on Section 7
</commit_message>
<xml_diff>
--- a/UsefulLinks.docx
+++ b/UsefulLinks.docx
@@ -304,19 +304,97 @@
       <w:r>
         <w:t>Garbage Collection</w:t>
       </w:r>
+    </w:p>
+    <w:p>
+      <w:hyperlink r:id="rId23" w:history="1">
+        <w:r>
+          <w:rPr>
+            <w:rStyle w:val="Hyperlink"/>
+          </w:rPr>
+          <w:t>https://v8.dev/blog/free-garbage-collection</w:t>
+        </w:r>
+      </w:hyperlink>
+    </w:p>
+    <w:p/>
+    <w:p>
+      <w:r>
+        <w:t>Functions</w:t>
+      </w:r>
+    </w:p>
+    <w:p>
+      <w:hyperlink r:id="rId24" w:history="1">
+        <w:r>
+          <w:rPr>
+            <w:rStyle w:val="Hyperlink"/>
+          </w:rPr>
+          <w:t>https://developer.mozilla.org/en-US/docs/Web/JavaScript/Guide/Functions</w:t>
+        </w:r>
+      </w:hyperlink>
+    </w:p>
+    <w:p/>
+    <w:p>
+      <w:r>
+        <w:t>Bind</w:t>
+      </w:r>
+    </w:p>
+    <w:p>
+      <w:pPr>
+        <w:rPr>
+          <w:rStyle w:val="Hyperlink"/>
+        </w:rPr>
+      </w:pPr>
+      <w:hyperlink r:id="rId25" w:history="1">
+        <w:r>
+          <w:rPr>
+            <w:rStyle w:val="Hyperlink"/>
+          </w:rPr>
+          <w:t>https://developer.mozilla.org/en-US/docs/Web/JavaScript/Reference/Global_objects/Function/bind</w:t>
+        </w:r>
+      </w:hyperlink>
+    </w:p>
+    <w:p>
+      <w:pPr>
+        <w:rPr>
+          <w:rStyle w:val="Hyperlink"/>
+        </w:rPr>
+      </w:pPr>
+    </w:p>
+    <w:p>
+      <w:proofErr w:type="spellStart"/>
+      <w:r>
+        <w:t>QuerySelectorAll</w:t>
+      </w:r>
+      <w:proofErr w:type="spellEnd"/>
+    </w:p>
+    <w:p>
+      <w:hyperlink r:id="rId26" w:history="1">
+        <w:r>
+          <w:rPr>
+            <w:rStyle w:val="Hyperlink"/>
+          </w:rPr>
+          <w:t>https://developer.mozilla.org/en-US/docs/Web/API/Document/querySelectorAll</w:t>
+        </w:r>
+      </w:hyperlink>
+    </w:p>
+    <w:p/>
+    <w:p>
+      <w:r>
+        <w:t>Element.getElementsByTagName()</w:t>
+      </w:r>
       <w:bookmarkStart w:id="0" w:name="_GoBack"/>
       <w:bookmarkEnd w:id="0"/>
     </w:p>
     <w:p>
-      <w:hyperlink r:id="rId23" w:history="1">
-        <w:r>
-          <w:rPr>
-            <w:rStyle w:val="Hyperlink"/>
-          </w:rPr>
-          <w:t>https://v8.dev/blog/free-garbage-collection</w:t>
-        </w:r>
-      </w:hyperlink>
-    </w:p>
+      <w:hyperlink r:id="rId27" w:history="1">
+        <w:r>
+          <w:rPr>
+            <w:rStyle w:val="Hyperlink"/>
+          </w:rPr>
+          <w:t>https://developer.mozilla.org/en-US/docs/Web/API/Element/getElementsByTagName</w:t>
+        </w:r>
+      </w:hyperlink>
+    </w:p>
+    <w:p/>
     <w:sectPr>
       <w:pgSz w:w="12240" w:h="15840"/>
       <w:pgMar w:top="1440" w:right="1440" w:bottom="1440" w:left="1440" w:header="720" w:footer="720" w:gutter="0"/>

</xml_diff>

<commit_message>
Finished constuctor functions and prototypes
</commit_message>
<xml_diff>
--- a/UsefulLinks.docx
+++ b/UsefulLinks.docx
@@ -6671,8 +6671,1112 @@
       </w:r>
     </w:p>
     <w:p>
+      <w:r>
+        <w:t>More on “This” key word</w:t>
+      </w:r>
+    </w:p>
+    <w:p>
+      <w:hyperlink r:id="rId44" w:history="1">
+        <w:r>
+          <w:rPr>
+            <w:rStyle w:val="Hyperlink"/>
+          </w:rPr>
+          <w:t>https://developer.mozilla.org/en-US/docs/Web/JavaScript/Reference/Operators/this</w:t>
+        </w:r>
+      </w:hyperlink>
+    </w:p>
+    <w:p/>
+    <w:p>
+      <w:r>
+        <w:t>Classes</w:t>
+      </w:r>
+    </w:p>
+    <w:p>
+      <w:hyperlink r:id="rId45" w:history="1">
+        <w:r>
+          <w:rPr>
+            <w:rStyle w:val="Hyperlink"/>
+          </w:rPr>
+          <w:t>https://developer.mozilla.org/en-US/docs/Web/JavaScript/Reference/Classes</w:t>
+        </w:r>
+      </w:hyperlink>
+    </w:p>
+    <w:p/>
+    <w:p>
+      <w:pPr>
+        <w:shd w:val="clear" w:color="auto" w:fill="FFFFFF"/>
+        <w:spacing w:line="240" w:lineRule="auto"/>
+        <w:rPr>
+          <w:rFonts w:ascii="Helvetica" w:eastAsia="Times New Roman" w:hAnsi="Helvetica" w:cs="Helvetica"/>
+          <w:color w:val="29303B"/>
+          <w:sz w:val="54"/>
+          <w:szCs w:val="54"/>
+        </w:rPr>
+      </w:pPr>
+      <w:r>
+        <w:rPr>
+          <w:rFonts w:ascii="Helvetica" w:eastAsia="Times New Roman" w:hAnsi="Helvetica" w:cs="Helvetica"/>
+          <w:color w:val="29303B"/>
+          <w:sz w:val="54"/>
+          <w:szCs w:val="54"/>
+        </w:rPr>
+        <w:t>Prototypes - Summary</w:t>
+      </w:r>
+    </w:p>
+    <w:p>
+      <w:pPr>
+        <w:shd w:val="clear" w:color="auto" w:fill="FFFFFF"/>
+        <w:spacing w:after="300" w:line="240" w:lineRule="auto"/>
+        <w:rPr>
+          <w:rFonts w:ascii="Helvetica" w:eastAsia="Times New Roman" w:hAnsi="Helvetica" w:cs="Helvetica"/>
+          <w:color w:val="29303B"/>
+          <w:sz w:val="27"/>
+          <w:szCs w:val="27"/>
+        </w:rPr>
+      </w:pPr>
+      <w:r>
+        <w:rPr>
+          <w:rFonts w:ascii="Helvetica" w:eastAsia="Times New Roman" w:hAnsi="Helvetica" w:cs="Helvetica"/>
+          <w:color w:val="29303B"/>
+          <w:sz w:val="27"/>
+          <w:szCs w:val="27"/>
+        </w:rPr>
+        <w:t>Prototypes can be a confusing and tricky topic - that's why it's important to really understand them.</w:t>
+      </w:r>
+    </w:p>
+    <w:p>
+      <w:pPr>
+        <w:shd w:val="clear" w:color="auto" w:fill="FFFFFF"/>
+        <w:spacing w:after="300" w:line="240" w:lineRule="auto"/>
+        <w:rPr>
+          <w:rFonts w:ascii="Helvetica" w:eastAsia="Times New Roman" w:hAnsi="Helvetica" w:cs="Helvetica"/>
+          <w:color w:val="29303B"/>
+          <w:sz w:val="27"/>
+          <w:szCs w:val="27"/>
+        </w:rPr>
+      </w:pPr>
+      <w:r>
+        <w:rPr>
+          <w:rFonts w:ascii="Helvetica" w:eastAsia="Times New Roman" w:hAnsi="Helvetica" w:cs="Helvetica"/>
+          <w:color w:val="29303B"/>
+          <w:sz w:val="27"/>
+          <w:szCs w:val="27"/>
+        </w:rPr>
+        <w:t>A prototype is an object (let's call it </w:t>
+      </w:r>
+      <w:r>
+        <w:rPr>
+          <w:rFonts w:ascii="Consolas" w:eastAsia="Times New Roman" w:hAnsi="Consolas" w:cs="Courier New"/>
+          <w:color w:val="EC5252"/>
+          <w:sz w:val="20"/>
+          <w:szCs w:val="20"/>
+          <w:bdr w:val="single" w:sz="6" w:space="2" w:color="DEDFE0" w:frame="1"/>
+          <w:shd w:val="clear" w:color="auto" w:fill="F2F3F5"/>
+        </w:rPr>
+        <w:t>"P"</w:t>
+      </w:r>
+      <w:r>
+        <w:rPr>
+          <w:rFonts w:ascii="Helvetica" w:eastAsia="Times New Roman" w:hAnsi="Helvetica" w:cs="Helvetica"/>
+          <w:color w:val="29303B"/>
+          <w:sz w:val="27"/>
+          <w:szCs w:val="27"/>
+        </w:rPr>
+        <w:t>) that is linked to another object (let's call it </w:t>
+      </w:r>
+      <w:r>
+        <w:rPr>
+          <w:rFonts w:ascii="Consolas" w:eastAsia="Times New Roman" w:hAnsi="Consolas" w:cs="Courier New"/>
+          <w:color w:val="EC5252"/>
+          <w:sz w:val="20"/>
+          <w:szCs w:val="20"/>
+          <w:bdr w:val="single" w:sz="6" w:space="2" w:color="DEDFE0" w:frame="1"/>
+          <w:shd w:val="clear" w:color="auto" w:fill="F2F3F5"/>
+        </w:rPr>
+        <w:t>"O"</w:t>
+      </w:r>
+      <w:r>
+        <w:rPr>
+          <w:rFonts w:ascii="Helvetica" w:eastAsia="Times New Roman" w:hAnsi="Helvetica" w:cs="Helvetica"/>
+          <w:color w:val="29303B"/>
+          <w:sz w:val="27"/>
+          <w:szCs w:val="27"/>
+        </w:rPr>
+        <w:t>) - it (the prototype object) kind of acts as a "</w:t>
+      </w:r>
+      <w:r>
+        <w:rPr>
+          <w:rFonts w:ascii="Helvetica" w:eastAsia="Times New Roman" w:hAnsi="Helvetica" w:cs="Helvetica"/>
+          <w:b/>
+          <w:bCs/>
+          <w:color w:val="29303B"/>
+          <w:sz w:val="27"/>
+          <w:szCs w:val="27"/>
+        </w:rPr>
+        <w:t>fallback object</w:t>
+      </w:r>
+      <w:r>
+        <w:rPr>
+          <w:rFonts w:ascii="Helvetica" w:eastAsia="Times New Roman" w:hAnsi="Helvetica" w:cs="Helvetica"/>
+          <w:color w:val="29303B"/>
+          <w:sz w:val="27"/>
+          <w:szCs w:val="27"/>
+        </w:rPr>
+        <w:t>" to which the other object (</w:t>
+      </w:r>
+      <w:r>
+        <w:rPr>
+          <w:rFonts w:ascii="Consolas" w:eastAsia="Times New Roman" w:hAnsi="Consolas" w:cs="Courier New"/>
+          <w:color w:val="EC5252"/>
+          <w:sz w:val="20"/>
+          <w:szCs w:val="20"/>
+          <w:bdr w:val="single" w:sz="6" w:space="2" w:color="DEDFE0" w:frame="1"/>
+          <w:shd w:val="clear" w:color="auto" w:fill="F2F3F5"/>
+        </w:rPr>
+        <w:t>"O"</w:t>
+      </w:r>
+      <w:r>
+        <w:rPr>
+          <w:rFonts w:ascii="Helvetica" w:eastAsia="Times New Roman" w:hAnsi="Helvetica" w:cs="Helvetica"/>
+          <w:color w:val="29303B"/>
+          <w:sz w:val="27"/>
+          <w:szCs w:val="27"/>
+        </w:rPr>
+        <w:t>) can reach out if you try to work with a property or method that's not defined on the object (</w:t>
+      </w:r>
+      <w:r>
+        <w:rPr>
+          <w:rFonts w:ascii="Consolas" w:eastAsia="Times New Roman" w:hAnsi="Consolas" w:cs="Courier New"/>
+          <w:color w:val="EC5252"/>
+          <w:sz w:val="20"/>
+          <w:szCs w:val="20"/>
+          <w:bdr w:val="single" w:sz="6" w:space="2" w:color="DEDFE0" w:frame="1"/>
+          <w:shd w:val="clear" w:color="auto" w:fill="F2F3F5"/>
+        </w:rPr>
+        <w:t>"O"</w:t>
+      </w:r>
+      <w:r>
+        <w:rPr>
+          <w:rFonts w:ascii="Helvetica" w:eastAsia="Times New Roman" w:hAnsi="Helvetica" w:cs="Helvetica"/>
+          <w:color w:val="29303B"/>
+          <w:sz w:val="27"/>
+          <w:szCs w:val="27"/>
+        </w:rPr>
+        <w:t>) itself.</w:t>
+      </w:r>
+    </w:p>
+    <w:p>
+      <w:pPr>
+        <w:shd w:val="clear" w:color="auto" w:fill="FFFFFF"/>
+        <w:spacing w:after="300" w:line="240" w:lineRule="auto"/>
+        <w:rPr>
+          <w:rFonts w:ascii="Helvetica" w:eastAsia="Times New Roman" w:hAnsi="Helvetica" w:cs="Helvetica"/>
+          <w:color w:val="29303B"/>
+          <w:sz w:val="27"/>
+          <w:szCs w:val="27"/>
+        </w:rPr>
+      </w:pPr>
+      <w:r>
+        <w:rPr>
+          <w:rFonts w:ascii="Helvetica" w:eastAsia="Times New Roman" w:hAnsi="Helvetica" w:cs="Helvetica"/>
+          <w:b/>
+          <w:bCs/>
+          <w:color w:val="29303B"/>
+          <w:sz w:val="27"/>
+          <w:szCs w:val="27"/>
+        </w:rPr>
+        <w:t>EVERY object in JavaScript by default has such a fallback object</w:t>
+      </w:r>
+      <w:r>
+        <w:rPr>
+          <w:rFonts w:ascii="Helvetica" w:eastAsia="Times New Roman" w:hAnsi="Helvetica" w:cs="Helvetica"/>
+          <w:color w:val="29303B"/>
+          <w:sz w:val="27"/>
+          <w:szCs w:val="27"/>
+        </w:rPr>
+        <w:t> (i.e. a prototype object) - more on that in the next lectures.</w:t>
+      </w:r>
+    </w:p>
+    <w:p>
+      <w:pPr>
+        <w:shd w:val="clear" w:color="auto" w:fill="FFFFFF"/>
+        <w:spacing w:after="300" w:line="240" w:lineRule="auto"/>
+        <w:rPr>
+          <w:rFonts w:ascii="Helvetica" w:eastAsia="Times New Roman" w:hAnsi="Helvetica" w:cs="Helvetica"/>
+          <w:color w:val="29303B"/>
+          <w:sz w:val="27"/>
+          <w:szCs w:val="27"/>
+        </w:rPr>
+      </w:pPr>
+      <w:r>
+        <w:rPr>
+          <w:rFonts w:ascii="Helvetica" w:eastAsia="Times New Roman" w:hAnsi="Helvetica" w:cs="Helvetica"/>
+          <w:color w:val="29303B"/>
+          <w:sz w:val="27"/>
+          <w:szCs w:val="27"/>
+        </w:rPr>
+        <w:t xml:space="preserve">It can be especially confusing when we look at how you configure the prototype objects for "to be created" objects based on constructor functions (that is done via </w:t>
+      </w:r>
+      <w:proofErr w:type="gramStart"/>
+      <w:r>
+        <w:rPr>
+          <w:rFonts w:ascii="Helvetica" w:eastAsia="Times New Roman" w:hAnsi="Helvetica" w:cs="Helvetica"/>
+          <w:color w:val="29303B"/>
+          <w:sz w:val="27"/>
+          <w:szCs w:val="27"/>
+        </w:rPr>
+        <w:t>the </w:t>
+      </w:r>
+      <w:r>
+        <w:rPr>
+          <w:rFonts w:ascii="Consolas" w:eastAsia="Times New Roman" w:hAnsi="Consolas" w:cs="Courier New"/>
+          <w:color w:val="EC5252"/>
+          <w:sz w:val="20"/>
+          <w:szCs w:val="20"/>
+          <w:bdr w:val="single" w:sz="6" w:space="2" w:color="DEDFE0" w:frame="1"/>
+          <w:shd w:val="clear" w:color="auto" w:fill="F2F3F5"/>
+        </w:rPr>
+        <w:t>.prototype</w:t>
+      </w:r>
+      <w:proofErr w:type="gramEnd"/>
+      <w:r>
+        <w:rPr>
+          <w:rFonts w:ascii="Helvetica" w:eastAsia="Times New Roman" w:hAnsi="Helvetica" w:cs="Helvetica"/>
+          <w:color w:val="29303B"/>
+          <w:sz w:val="27"/>
+          <w:szCs w:val="27"/>
+        </w:rPr>
+        <w:t> property of the constructor function object).</w:t>
+      </w:r>
+    </w:p>
+    <w:p>
+      <w:pPr>
+        <w:shd w:val="clear" w:color="auto" w:fill="FFFFFF"/>
+        <w:spacing w:after="300" w:line="240" w:lineRule="auto"/>
+        <w:rPr>
+          <w:rFonts w:ascii="Helvetica" w:eastAsia="Times New Roman" w:hAnsi="Helvetica" w:cs="Helvetica"/>
+          <w:color w:val="29303B"/>
+          <w:sz w:val="27"/>
+          <w:szCs w:val="27"/>
+        </w:rPr>
+      </w:pPr>
+      <w:r>
+        <w:rPr>
+          <w:rFonts w:ascii="Helvetica" w:eastAsia="Times New Roman" w:hAnsi="Helvetica" w:cs="Helvetica"/>
+          <w:color w:val="29303B"/>
+          <w:sz w:val="27"/>
+          <w:szCs w:val="27"/>
+        </w:rPr>
+        <w:t>Consider this example:</w:t>
+      </w:r>
+    </w:p>
+    <w:p>
+      <w:pPr>
+        <w:numPr>
+          <w:ilvl w:val="0"/>
+          <w:numId w:val="12"/>
+        </w:numPr>
+        <w:shd w:val="clear" w:color="auto" w:fill="FFFFFF"/>
+        <w:tabs>
+          <w:tab w:val="clear" w:pos="720"/>
+          <w:tab w:val="left" w:pos="916"/>
+          <w:tab w:val="left" w:pos="1832"/>
+          <w:tab w:val="left" w:pos="2748"/>
+          <w:tab w:val="left" w:pos="3664"/>
+          <w:tab w:val="left" w:pos="4580"/>
+          <w:tab w:val="left" w:pos="5496"/>
+          <w:tab w:val="left" w:pos="6412"/>
+          <w:tab w:val="left" w:pos="7328"/>
+          <w:tab w:val="left" w:pos="8244"/>
+          <w:tab w:val="left" w:pos="9160"/>
+          <w:tab w:val="left" w:pos="10076"/>
+          <w:tab w:val="left" w:pos="10992"/>
+          <w:tab w:val="left" w:pos="11908"/>
+          <w:tab w:val="left" w:pos="12824"/>
+          <w:tab w:val="left" w:pos="13740"/>
+          <w:tab w:val="left" w:pos="14656"/>
+        </w:tabs>
+        <w:wordWrap w:val="0"/>
+        <w:spacing w:before="100" w:beforeAutospacing="1" w:after="100" w:afterAutospacing="1" w:line="240" w:lineRule="auto"/>
+        <w:ind w:left="0"/>
+        <w:rPr>
+          <w:rFonts w:ascii="Consolas" w:eastAsia="Times New Roman" w:hAnsi="Consolas" w:cs="Courier New"/>
+          <w:color w:val="505763"/>
+          <w:sz w:val="18"/>
+          <w:szCs w:val="18"/>
+        </w:rPr>
+      </w:pPr>
+      <w:r>
+        <w:rPr>
+          <w:rFonts w:ascii="Consolas" w:eastAsia="Times New Roman" w:hAnsi="Consolas" w:cs="Courier New"/>
+          <w:color w:val="B35A1B"/>
+          <w:sz w:val="18"/>
+          <w:szCs w:val="18"/>
+        </w:rPr>
+        <w:t>function</w:t>
+      </w:r>
+      <w:r>
+        <w:rPr>
+          <w:rFonts w:ascii="Consolas" w:eastAsia="Times New Roman" w:hAnsi="Consolas" w:cs="Courier New"/>
+          <w:color w:val="29303B"/>
+          <w:sz w:val="18"/>
+          <w:szCs w:val="18"/>
+        </w:rPr>
+        <w:t xml:space="preserve"> </w:t>
+      </w:r>
+      <w:proofErr w:type="gramStart"/>
+      <w:r>
+        <w:rPr>
+          <w:rFonts w:ascii="Consolas" w:eastAsia="Times New Roman" w:hAnsi="Consolas" w:cs="Courier New"/>
+          <w:color w:val="29303B"/>
+          <w:sz w:val="18"/>
+          <w:szCs w:val="18"/>
+        </w:rPr>
+        <w:t>User(</w:t>
+      </w:r>
+      <w:proofErr w:type="gramEnd"/>
+      <w:r>
+        <w:rPr>
+          <w:rFonts w:ascii="Consolas" w:eastAsia="Times New Roman" w:hAnsi="Consolas" w:cs="Courier New"/>
+          <w:color w:val="29303B"/>
+          <w:sz w:val="18"/>
+          <w:szCs w:val="18"/>
+        </w:rPr>
+        <w:t>) {</w:t>
+      </w:r>
+    </w:p>
+    <w:p>
+      <w:pPr>
+        <w:numPr>
+          <w:ilvl w:val="0"/>
+          <w:numId w:val="12"/>
+        </w:numPr>
+        <w:shd w:val="clear" w:color="auto" w:fill="FFFFFF"/>
+        <w:tabs>
+          <w:tab w:val="clear" w:pos="720"/>
+          <w:tab w:val="left" w:pos="916"/>
+          <w:tab w:val="left" w:pos="1832"/>
+          <w:tab w:val="left" w:pos="2748"/>
+          <w:tab w:val="left" w:pos="3664"/>
+          <w:tab w:val="left" w:pos="4580"/>
+          <w:tab w:val="left" w:pos="5496"/>
+          <w:tab w:val="left" w:pos="6412"/>
+          <w:tab w:val="left" w:pos="7328"/>
+          <w:tab w:val="left" w:pos="8244"/>
+          <w:tab w:val="left" w:pos="9160"/>
+          <w:tab w:val="left" w:pos="10076"/>
+          <w:tab w:val="left" w:pos="10992"/>
+          <w:tab w:val="left" w:pos="11908"/>
+          <w:tab w:val="left" w:pos="12824"/>
+          <w:tab w:val="left" w:pos="13740"/>
+          <w:tab w:val="left" w:pos="14656"/>
+        </w:tabs>
+        <w:wordWrap w:val="0"/>
+        <w:spacing w:before="100" w:beforeAutospacing="1" w:after="100" w:afterAutospacing="1" w:line="240" w:lineRule="auto"/>
+        <w:ind w:left="0"/>
+        <w:rPr>
+          <w:rFonts w:ascii="Consolas" w:eastAsia="Times New Roman" w:hAnsi="Consolas" w:cs="Courier New"/>
+          <w:color w:val="505763"/>
+          <w:sz w:val="18"/>
+          <w:szCs w:val="18"/>
+        </w:rPr>
+      </w:pPr>
+      <w:r>
+        <w:rPr>
+          <w:rFonts w:ascii="Consolas" w:eastAsia="Times New Roman" w:hAnsi="Consolas" w:cs="Courier New"/>
+          <w:color w:val="29303B"/>
+          <w:sz w:val="18"/>
+          <w:szCs w:val="18"/>
+        </w:rPr>
+        <w:t xml:space="preserve">    ... </w:t>
+      </w:r>
+      <w:r>
+        <w:rPr>
+          <w:rFonts w:ascii="Consolas" w:eastAsia="Times New Roman" w:hAnsi="Consolas" w:cs="Courier New"/>
+          <w:color w:val="CACBCC"/>
+          <w:sz w:val="18"/>
+          <w:szCs w:val="18"/>
+        </w:rPr>
+        <w:t>// some logic, doesn't matter =&gt; configures which properties etc. user objects will have</w:t>
+      </w:r>
+    </w:p>
+    <w:p>
+      <w:pPr>
+        <w:numPr>
+          <w:ilvl w:val="0"/>
+          <w:numId w:val="12"/>
+        </w:numPr>
+        <w:shd w:val="clear" w:color="auto" w:fill="FFFFFF"/>
+        <w:tabs>
+          <w:tab w:val="clear" w:pos="720"/>
+          <w:tab w:val="left" w:pos="916"/>
+          <w:tab w:val="left" w:pos="1832"/>
+          <w:tab w:val="left" w:pos="2748"/>
+          <w:tab w:val="left" w:pos="3664"/>
+          <w:tab w:val="left" w:pos="4580"/>
+          <w:tab w:val="left" w:pos="5496"/>
+          <w:tab w:val="left" w:pos="6412"/>
+          <w:tab w:val="left" w:pos="7328"/>
+          <w:tab w:val="left" w:pos="8244"/>
+          <w:tab w:val="left" w:pos="9160"/>
+          <w:tab w:val="left" w:pos="10076"/>
+          <w:tab w:val="left" w:pos="10992"/>
+          <w:tab w:val="left" w:pos="11908"/>
+          <w:tab w:val="left" w:pos="12824"/>
+          <w:tab w:val="left" w:pos="13740"/>
+          <w:tab w:val="left" w:pos="14656"/>
+        </w:tabs>
+        <w:wordWrap w:val="0"/>
+        <w:spacing w:before="100" w:beforeAutospacing="1" w:after="100" w:afterAutospacing="1" w:line="240" w:lineRule="auto"/>
+        <w:ind w:left="0"/>
+        <w:rPr>
+          <w:rFonts w:ascii="Consolas" w:eastAsia="Times New Roman" w:hAnsi="Consolas" w:cs="Courier New"/>
+          <w:color w:val="505763"/>
+          <w:sz w:val="18"/>
+          <w:szCs w:val="18"/>
+        </w:rPr>
+      </w:pPr>
+      <w:r>
+        <w:rPr>
+          <w:rFonts w:ascii="Consolas" w:eastAsia="Times New Roman" w:hAnsi="Consolas" w:cs="Courier New"/>
+          <w:color w:val="29303B"/>
+          <w:sz w:val="18"/>
+          <w:szCs w:val="18"/>
+        </w:rPr>
+        <w:t>}</w:t>
+      </w:r>
+    </w:p>
+    <w:p>
+      <w:pPr>
+        <w:numPr>
+          <w:ilvl w:val="0"/>
+          <w:numId w:val="12"/>
+        </w:numPr>
+        <w:shd w:val="clear" w:color="auto" w:fill="FFFFFF"/>
+        <w:tabs>
+          <w:tab w:val="clear" w:pos="720"/>
+          <w:tab w:val="left" w:pos="916"/>
+          <w:tab w:val="left" w:pos="1832"/>
+          <w:tab w:val="left" w:pos="2748"/>
+          <w:tab w:val="left" w:pos="3664"/>
+          <w:tab w:val="left" w:pos="4580"/>
+          <w:tab w:val="left" w:pos="5496"/>
+          <w:tab w:val="left" w:pos="6412"/>
+          <w:tab w:val="left" w:pos="7328"/>
+          <w:tab w:val="left" w:pos="8244"/>
+          <w:tab w:val="left" w:pos="9160"/>
+          <w:tab w:val="left" w:pos="10076"/>
+          <w:tab w:val="left" w:pos="10992"/>
+          <w:tab w:val="left" w:pos="11908"/>
+          <w:tab w:val="left" w:pos="12824"/>
+          <w:tab w:val="left" w:pos="13740"/>
+          <w:tab w:val="left" w:pos="14656"/>
+        </w:tabs>
+        <w:wordWrap w:val="0"/>
+        <w:spacing w:before="100" w:beforeAutospacing="1" w:after="100" w:afterAutospacing="1" w:line="240" w:lineRule="auto"/>
+        <w:ind w:left="0"/>
+        <w:rPr>
+          <w:rFonts w:ascii="Consolas" w:eastAsia="Times New Roman" w:hAnsi="Consolas" w:cs="Courier New"/>
+          <w:color w:val="505763"/>
+          <w:sz w:val="18"/>
+          <w:szCs w:val="18"/>
+        </w:rPr>
+      </w:pPr>
+      <w:proofErr w:type="spellStart"/>
+      <w:r>
+        <w:rPr>
+          <w:rFonts w:ascii="Consolas" w:eastAsia="Times New Roman" w:hAnsi="Consolas" w:cs="Courier New"/>
+          <w:color w:val="29303B"/>
+          <w:sz w:val="18"/>
+          <w:szCs w:val="18"/>
+        </w:rPr>
+        <w:t>User.prototype</w:t>
+      </w:r>
+      <w:proofErr w:type="spellEnd"/>
+      <w:r>
+        <w:rPr>
+          <w:rFonts w:ascii="Consolas" w:eastAsia="Times New Roman" w:hAnsi="Consolas" w:cs="Courier New"/>
+          <w:color w:val="29303B"/>
+          <w:sz w:val="18"/>
+          <w:szCs w:val="18"/>
+        </w:rPr>
+        <w:t xml:space="preserve"> = </w:t>
+      </w:r>
+      <w:proofErr w:type="gramStart"/>
+      <w:r>
+        <w:rPr>
+          <w:rFonts w:ascii="Consolas" w:eastAsia="Times New Roman" w:hAnsi="Consolas" w:cs="Courier New"/>
+          <w:color w:val="29303B"/>
+          <w:sz w:val="18"/>
+          <w:szCs w:val="18"/>
+        </w:rPr>
+        <w:t>{ age</w:t>
+      </w:r>
+      <w:proofErr w:type="gramEnd"/>
+      <w:r>
+        <w:rPr>
+          <w:rFonts w:ascii="Consolas" w:eastAsia="Times New Roman" w:hAnsi="Consolas" w:cs="Courier New"/>
+          <w:color w:val="29303B"/>
+          <w:sz w:val="18"/>
+          <w:szCs w:val="18"/>
+        </w:rPr>
+        <w:t xml:space="preserve">: 30 }; </w:t>
+      </w:r>
+      <w:r>
+        <w:rPr>
+          <w:rFonts w:ascii="Consolas" w:eastAsia="Times New Roman" w:hAnsi="Consolas" w:cs="Courier New"/>
+          <w:color w:val="CACBCC"/>
+          <w:sz w:val="18"/>
+          <w:szCs w:val="18"/>
+        </w:rPr>
+        <w:t>// sets prototype object for "to be created" user objects, NOT for User function object</w:t>
+      </w:r>
+    </w:p>
+    <w:p>
+      <w:pPr>
+        <w:shd w:val="clear" w:color="auto" w:fill="FFFFFF"/>
+        <w:spacing w:after="300" w:line="240" w:lineRule="auto"/>
+        <w:rPr>
+          <w:rFonts w:ascii="Helvetica" w:eastAsia="Times New Roman" w:hAnsi="Helvetica" w:cs="Helvetica"/>
+          <w:color w:val="29303B"/>
+          <w:sz w:val="27"/>
+          <w:szCs w:val="27"/>
+        </w:rPr>
+      </w:pPr>
+      <w:r>
+        <w:rPr>
+          <w:rFonts w:ascii="Helvetica" w:eastAsia="Times New Roman" w:hAnsi="Helvetica" w:cs="Helvetica"/>
+          <w:color w:val="29303B"/>
+          <w:sz w:val="27"/>
+          <w:szCs w:val="27"/>
+        </w:rPr>
+        <w:lastRenderedPageBreak/>
+        <w:t>The </w:t>
+      </w:r>
+      <w:r>
+        <w:rPr>
+          <w:rFonts w:ascii="Consolas" w:eastAsia="Times New Roman" w:hAnsi="Consolas" w:cs="Courier New"/>
+          <w:color w:val="EC5252"/>
+          <w:sz w:val="20"/>
+          <w:szCs w:val="20"/>
+          <w:bdr w:val="single" w:sz="6" w:space="2" w:color="DEDFE0" w:frame="1"/>
+          <w:shd w:val="clear" w:color="auto" w:fill="F2F3F5"/>
+        </w:rPr>
+        <w:t>User</w:t>
+      </w:r>
+      <w:r>
+        <w:rPr>
+          <w:rFonts w:ascii="Helvetica" w:eastAsia="Times New Roman" w:hAnsi="Helvetica" w:cs="Helvetica"/>
+          <w:color w:val="29303B"/>
+          <w:sz w:val="27"/>
+          <w:szCs w:val="27"/>
+        </w:rPr>
+        <w:t> function here also has a prototype object of course (i.e. a connected fallback object) - </w:t>
+      </w:r>
+      <w:r>
+        <w:rPr>
+          <w:rFonts w:ascii="Helvetica" w:eastAsia="Times New Roman" w:hAnsi="Helvetica" w:cs="Helvetica"/>
+          <w:b/>
+          <w:bCs/>
+          <w:color w:val="29303B"/>
+          <w:sz w:val="27"/>
+          <w:szCs w:val="27"/>
+        </w:rPr>
+        <w:t>but that is NOT the object the </w:t>
+      </w:r>
+      <w:r>
+        <w:rPr>
+          <w:rFonts w:ascii="Consolas" w:eastAsia="Times New Roman" w:hAnsi="Consolas" w:cs="Courier New"/>
+          <w:b/>
+          <w:bCs/>
+          <w:color w:val="EC5252"/>
+          <w:sz w:val="24"/>
+          <w:szCs w:val="24"/>
+          <w:bdr w:val="single" w:sz="6" w:space="2" w:color="DEDFE0" w:frame="1"/>
+          <w:shd w:val="clear" w:color="auto" w:fill="F2F3F5"/>
+        </w:rPr>
+        <w:t>prototype</w:t>
+      </w:r>
+      <w:r>
+        <w:rPr>
+          <w:rFonts w:ascii="Helvetica" w:eastAsia="Times New Roman" w:hAnsi="Helvetica" w:cs="Helvetica"/>
+          <w:b/>
+          <w:bCs/>
+          <w:color w:val="29303B"/>
+          <w:sz w:val="27"/>
+          <w:szCs w:val="27"/>
+        </w:rPr>
+        <w:t> property points at</w:t>
+      </w:r>
+      <w:r>
+        <w:rPr>
+          <w:rFonts w:ascii="Helvetica" w:eastAsia="Times New Roman" w:hAnsi="Helvetica" w:cs="Helvetica"/>
+          <w:color w:val="29303B"/>
+          <w:sz w:val="27"/>
+          <w:szCs w:val="27"/>
+        </w:rPr>
+        <w:t>. Instead, you access the connected fallback/ prototype object via the </w:t>
+      </w:r>
+      <w:r>
+        <w:rPr>
+          <w:rFonts w:ascii="Helvetica" w:eastAsia="Times New Roman" w:hAnsi="Helvetica" w:cs="Helvetica"/>
+          <w:b/>
+          <w:bCs/>
+          <w:color w:val="29303B"/>
+          <w:sz w:val="27"/>
+          <w:szCs w:val="27"/>
+        </w:rPr>
+        <w:t>special </w:t>
+      </w:r>
+      <w:r>
+        <w:rPr>
+          <w:rFonts w:ascii="Consolas" w:eastAsia="Times New Roman" w:hAnsi="Consolas" w:cs="Courier New"/>
+          <w:b/>
+          <w:bCs/>
+          <w:color w:val="EC5252"/>
+          <w:sz w:val="24"/>
+          <w:szCs w:val="24"/>
+          <w:bdr w:val="single" w:sz="6" w:space="2" w:color="DEDFE0" w:frame="1"/>
+          <w:shd w:val="clear" w:color="auto" w:fill="F2F3F5"/>
+        </w:rPr>
+        <w:t>__proto__</w:t>
+      </w:r>
+      <w:r>
+        <w:rPr>
+          <w:rFonts w:ascii="Helvetica" w:eastAsia="Times New Roman" w:hAnsi="Helvetica" w:cs="Helvetica"/>
+          <w:b/>
+          <w:bCs/>
+          <w:color w:val="29303B"/>
+          <w:sz w:val="27"/>
+          <w:szCs w:val="27"/>
+        </w:rPr>
+        <w:t> property</w:t>
+      </w:r>
+      <w:r>
+        <w:rPr>
+          <w:rFonts w:ascii="Helvetica" w:eastAsia="Times New Roman" w:hAnsi="Helvetica" w:cs="Helvetica"/>
+          <w:color w:val="29303B"/>
+          <w:sz w:val="27"/>
+          <w:szCs w:val="27"/>
+        </w:rPr>
+        <w:t> which EVERY object (remember, functions are objects) has.</w:t>
+      </w:r>
+    </w:p>
+    <w:p>
+      <w:pPr>
+        <w:shd w:val="clear" w:color="auto" w:fill="FFFFFF"/>
+        <w:spacing w:after="300" w:line="240" w:lineRule="auto"/>
+        <w:rPr>
+          <w:rFonts w:ascii="Helvetica" w:eastAsia="Times New Roman" w:hAnsi="Helvetica" w:cs="Helvetica"/>
+          <w:color w:val="29303B"/>
+          <w:sz w:val="27"/>
+          <w:szCs w:val="27"/>
+        </w:rPr>
+      </w:pPr>
+      <w:r>
+        <w:rPr>
+          <w:rFonts w:ascii="Helvetica" w:eastAsia="Times New Roman" w:hAnsi="Helvetica" w:cs="Helvetica"/>
+          <w:color w:val="29303B"/>
+          <w:sz w:val="27"/>
+          <w:szCs w:val="27"/>
+        </w:rPr>
+        <w:t>The </w:t>
+      </w:r>
+      <w:r>
+        <w:rPr>
+          <w:rFonts w:ascii="Consolas" w:eastAsia="Times New Roman" w:hAnsi="Consolas" w:cs="Courier New"/>
+          <w:color w:val="EC5252"/>
+          <w:sz w:val="20"/>
+          <w:szCs w:val="20"/>
+          <w:bdr w:val="single" w:sz="6" w:space="2" w:color="DEDFE0" w:frame="1"/>
+          <w:shd w:val="clear" w:color="auto" w:fill="F2F3F5"/>
+        </w:rPr>
+        <w:t>prototype</w:t>
+      </w:r>
+      <w:r>
+        <w:rPr>
+          <w:rFonts w:ascii="Helvetica" w:eastAsia="Times New Roman" w:hAnsi="Helvetica" w:cs="Helvetica"/>
+          <w:color w:val="29303B"/>
+          <w:sz w:val="27"/>
+          <w:szCs w:val="27"/>
+        </w:rPr>
+        <w:t> property does something different: </w:t>
+      </w:r>
+      <w:r>
+        <w:rPr>
+          <w:rFonts w:ascii="Helvetica" w:eastAsia="Times New Roman" w:hAnsi="Helvetica" w:cs="Helvetica"/>
+          <w:b/>
+          <w:bCs/>
+          <w:color w:val="29303B"/>
+          <w:sz w:val="27"/>
+          <w:szCs w:val="27"/>
+        </w:rPr>
+        <w:t>It sets the prototype object new objects which you create with this User constructor function will have.</w:t>
+      </w:r>
+    </w:p>
+    <w:p>
+      <w:pPr>
+        <w:shd w:val="clear" w:color="auto" w:fill="FFFFFF"/>
+        <w:spacing w:after="300" w:line="240" w:lineRule="auto"/>
+        <w:rPr>
+          <w:rFonts w:ascii="Helvetica" w:eastAsia="Times New Roman" w:hAnsi="Helvetica" w:cs="Helvetica"/>
+          <w:color w:val="29303B"/>
+          <w:sz w:val="27"/>
+          <w:szCs w:val="27"/>
+        </w:rPr>
+      </w:pPr>
+      <w:r>
+        <w:rPr>
+          <w:rFonts w:ascii="Helvetica" w:eastAsia="Times New Roman" w:hAnsi="Helvetica" w:cs="Helvetica"/>
+          <w:color w:val="29303B"/>
+          <w:sz w:val="27"/>
+          <w:szCs w:val="27"/>
+        </w:rPr>
+        <w:t>That means:</w:t>
+      </w:r>
+    </w:p>
+    <w:p>
+      <w:pPr>
+        <w:numPr>
+          <w:ilvl w:val="0"/>
+          <w:numId w:val="13"/>
+        </w:numPr>
+        <w:shd w:val="clear" w:color="auto" w:fill="FFFFFF"/>
+        <w:tabs>
+          <w:tab w:val="clear" w:pos="720"/>
+          <w:tab w:val="left" w:pos="916"/>
+          <w:tab w:val="left" w:pos="1832"/>
+          <w:tab w:val="left" w:pos="2748"/>
+          <w:tab w:val="left" w:pos="3664"/>
+          <w:tab w:val="left" w:pos="4580"/>
+          <w:tab w:val="left" w:pos="5496"/>
+          <w:tab w:val="left" w:pos="6412"/>
+          <w:tab w:val="left" w:pos="7328"/>
+          <w:tab w:val="left" w:pos="8244"/>
+          <w:tab w:val="left" w:pos="9160"/>
+          <w:tab w:val="left" w:pos="10076"/>
+          <w:tab w:val="left" w:pos="10992"/>
+          <w:tab w:val="left" w:pos="11908"/>
+          <w:tab w:val="left" w:pos="12824"/>
+          <w:tab w:val="left" w:pos="13740"/>
+          <w:tab w:val="left" w:pos="14656"/>
+        </w:tabs>
+        <w:wordWrap w:val="0"/>
+        <w:spacing w:before="100" w:beforeAutospacing="1" w:after="100" w:afterAutospacing="1" w:line="240" w:lineRule="auto"/>
+        <w:ind w:left="0"/>
+        <w:rPr>
+          <w:rFonts w:ascii="Consolas" w:eastAsia="Times New Roman" w:hAnsi="Consolas" w:cs="Courier New"/>
+          <w:color w:val="505763"/>
+          <w:sz w:val="18"/>
+          <w:szCs w:val="18"/>
+        </w:rPr>
+      </w:pPr>
+      <w:proofErr w:type="spellStart"/>
+      <w:r>
+        <w:rPr>
+          <w:rFonts w:ascii="Consolas" w:eastAsia="Times New Roman" w:hAnsi="Consolas" w:cs="Courier New"/>
+          <w:color w:val="B35A1B"/>
+          <w:sz w:val="18"/>
+          <w:szCs w:val="18"/>
+        </w:rPr>
+        <w:t>const</w:t>
+      </w:r>
+      <w:proofErr w:type="spellEnd"/>
+      <w:r>
+        <w:rPr>
+          <w:rFonts w:ascii="Consolas" w:eastAsia="Times New Roman" w:hAnsi="Consolas" w:cs="Courier New"/>
+          <w:color w:val="29303B"/>
+          <w:sz w:val="18"/>
+          <w:szCs w:val="18"/>
+        </w:rPr>
+        <w:t xml:space="preserve"> </w:t>
+      </w:r>
+      <w:proofErr w:type="spellStart"/>
+      <w:r>
+        <w:rPr>
+          <w:rFonts w:ascii="Consolas" w:eastAsia="Times New Roman" w:hAnsi="Consolas" w:cs="Courier New"/>
+          <w:color w:val="29303B"/>
+          <w:sz w:val="18"/>
+          <w:szCs w:val="18"/>
+        </w:rPr>
+        <w:t>userA</w:t>
+      </w:r>
+      <w:proofErr w:type="spellEnd"/>
+      <w:r>
+        <w:rPr>
+          <w:rFonts w:ascii="Consolas" w:eastAsia="Times New Roman" w:hAnsi="Consolas" w:cs="Courier New"/>
+          <w:color w:val="29303B"/>
+          <w:sz w:val="18"/>
+          <w:szCs w:val="18"/>
+        </w:rPr>
+        <w:t xml:space="preserve"> = </w:t>
+      </w:r>
+      <w:r>
+        <w:rPr>
+          <w:rFonts w:ascii="Consolas" w:eastAsia="Times New Roman" w:hAnsi="Consolas" w:cs="Courier New"/>
+          <w:color w:val="B35A1B"/>
+          <w:sz w:val="18"/>
+          <w:szCs w:val="18"/>
+        </w:rPr>
+        <w:t>new</w:t>
+      </w:r>
+      <w:r>
+        <w:rPr>
+          <w:rFonts w:ascii="Consolas" w:eastAsia="Times New Roman" w:hAnsi="Consolas" w:cs="Courier New"/>
+          <w:color w:val="29303B"/>
+          <w:sz w:val="18"/>
+          <w:szCs w:val="18"/>
+        </w:rPr>
+        <w:t xml:space="preserve"> </w:t>
+      </w:r>
+      <w:proofErr w:type="gramStart"/>
+      <w:r>
+        <w:rPr>
+          <w:rFonts w:ascii="Consolas" w:eastAsia="Times New Roman" w:hAnsi="Consolas" w:cs="Courier New"/>
+          <w:color w:val="29303B"/>
+          <w:sz w:val="18"/>
+          <w:szCs w:val="18"/>
+        </w:rPr>
+        <w:t>User(</w:t>
+      </w:r>
+      <w:proofErr w:type="gramEnd"/>
+      <w:r>
+        <w:rPr>
+          <w:rFonts w:ascii="Consolas" w:eastAsia="Times New Roman" w:hAnsi="Consolas" w:cs="Courier New"/>
+          <w:color w:val="29303B"/>
+          <w:sz w:val="18"/>
+          <w:szCs w:val="18"/>
+        </w:rPr>
+        <w:t>);</w:t>
+      </w:r>
+    </w:p>
+    <w:p>
+      <w:pPr>
+        <w:numPr>
+          <w:ilvl w:val="0"/>
+          <w:numId w:val="13"/>
+        </w:numPr>
+        <w:shd w:val="clear" w:color="auto" w:fill="FFFFFF"/>
+        <w:tabs>
+          <w:tab w:val="clear" w:pos="720"/>
+          <w:tab w:val="left" w:pos="916"/>
+          <w:tab w:val="left" w:pos="1832"/>
+          <w:tab w:val="left" w:pos="2748"/>
+          <w:tab w:val="left" w:pos="3664"/>
+          <w:tab w:val="left" w:pos="4580"/>
+          <w:tab w:val="left" w:pos="5496"/>
+          <w:tab w:val="left" w:pos="6412"/>
+          <w:tab w:val="left" w:pos="7328"/>
+          <w:tab w:val="left" w:pos="8244"/>
+          <w:tab w:val="left" w:pos="9160"/>
+          <w:tab w:val="left" w:pos="10076"/>
+          <w:tab w:val="left" w:pos="10992"/>
+          <w:tab w:val="left" w:pos="11908"/>
+          <w:tab w:val="left" w:pos="12824"/>
+          <w:tab w:val="left" w:pos="13740"/>
+          <w:tab w:val="left" w:pos="14656"/>
+        </w:tabs>
+        <w:wordWrap w:val="0"/>
+        <w:spacing w:before="100" w:beforeAutospacing="1" w:after="100" w:afterAutospacing="1" w:line="240" w:lineRule="auto"/>
+        <w:ind w:left="0"/>
+        <w:rPr>
+          <w:rFonts w:ascii="Consolas" w:eastAsia="Times New Roman" w:hAnsi="Consolas" w:cs="Courier New"/>
+          <w:color w:val="505763"/>
+          <w:sz w:val="18"/>
+          <w:szCs w:val="18"/>
+        </w:rPr>
+      </w:pPr>
+      <w:proofErr w:type="spellStart"/>
+      <w:proofErr w:type="gramStart"/>
+      <w:r>
+        <w:rPr>
+          <w:rFonts w:ascii="Consolas" w:eastAsia="Times New Roman" w:hAnsi="Consolas" w:cs="Courier New"/>
+          <w:color w:val="29303B"/>
+          <w:sz w:val="18"/>
+          <w:szCs w:val="18"/>
+        </w:rPr>
+        <w:t>userA</w:t>
+      </w:r>
+      <w:proofErr w:type="spellEnd"/>
+      <w:r>
+        <w:rPr>
+          <w:rFonts w:ascii="Consolas" w:eastAsia="Times New Roman" w:hAnsi="Consolas" w:cs="Courier New"/>
+          <w:color w:val="29303B"/>
+          <w:sz w:val="18"/>
+          <w:szCs w:val="18"/>
+        </w:rPr>
+        <w:t>._</w:t>
+      </w:r>
+      <w:proofErr w:type="gramEnd"/>
+      <w:r>
+        <w:rPr>
+          <w:rFonts w:ascii="Consolas" w:eastAsia="Times New Roman" w:hAnsi="Consolas" w:cs="Courier New"/>
+          <w:color w:val="29303B"/>
+          <w:sz w:val="18"/>
+          <w:szCs w:val="18"/>
+        </w:rPr>
+        <w:t>_proto__ === </w:t>
+      </w:r>
+      <w:proofErr w:type="spellStart"/>
+      <w:r>
+        <w:rPr>
+          <w:rFonts w:ascii="Consolas" w:eastAsia="Times New Roman" w:hAnsi="Consolas" w:cs="Courier New"/>
+          <w:color w:val="29303B"/>
+          <w:sz w:val="18"/>
+          <w:szCs w:val="18"/>
+        </w:rPr>
+        <w:t>User.prototype</w:t>
+      </w:r>
+      <w:proofErr w:type="spellEnd"/>
+      <w:r>
+        <w:rPr>
+          <w:rFonts w:ascii="Consolas" w:eastAsia="Times New Roman" w:hAnsi="Consolas" w:cs="Courier New"/>
+          <w:color w:val="29303B"/>
+          <w:sz w:val="18"/>
+          <w:szCs w:val="18"/>
+        </w:rPr>
+        <w:t>; </w:t>
+      </w:r>
+      <w:r>
+        <w:rPr>
+          <w:rFonts w:ascii="Consolas" w:eastAsia="Times New Roman" w:hAnsi="Consolas" w:cs="Courier New"/>
+          <w:color w:val="CACBCC"/>
+          <w:sz w:val="18"/>
+          <w:szCs w:val="18"/>
+        </w:rPr>
+        <w:t>// true</w:t>
+      </w:r>
+    </w:p>
+    <w:p>
+      <w:pPr>
+        <w:numPr>
+          <w:ilvl w:val="0"/>
+          <w:numId w:val="13"/>
+        </w:numPr>
+        <w:shd w:val="clear" w:color="auto" w:fill="FFFFFF"/>
+        <w:tabs>
+          <w:tab w:val="clear" w:pos="720"/>
+          <w:tab w:val="left" w:pos="916"/>
+          <w:tab w:val="left" w:pos="1832"/>
+          <w:tab w:val="left" w:pos="2748"/>
+          <w:tab w:val="left" w:pos="3664"/>
+          <w:tab w:val="left" w:pos="4580"/>
+          <w:tab w:val="left" w:pos="5496"/>
+          <w:tab w:val="left" w:pos="6412"/>
+          <w:tab w:val="left" w:pos="7328"/>
+          <w:tab w:val="left" w:pos="8244"/>
+          <w:tab w:val="left" w:pos="9160"/>
+          <w:tab w:val="left" w:pos="10076"/>
+          <w:tab w:val="left" w:pos="10992"/>
+          <w:tab w:val="left" w:pos="11908"/>
+          <w:tab w:val="left" w:pos="12824"/>
+          <w:tab w:val="left" w:pos="13740"/>
+          <w:tab w:val="left" w:pos="14656"/>
+        </w:tabs>
+        <w:wordWrap w:val="0"/>
+        <w:spacing w:before="100" w:beforeAutospacing="1" w:after="100" w:afterAutospacing="1" w:line="240" w:lineRule="auto"/>
+        <w:ind w:left="0"/>
+        <w:rPr>
+          <w:rFonts w:ascii="Consolas" w:eastAsia="Times New Roman" w:hAnsi="Consolas" w:cs="Courier New"/>
+          <w:color w:val="505763"/>
+          <w:sz w:val="18"/>
+          <w:szCs w:val="18"/>
+        </w:rPr>
+      </w:pPr>
+      <w:proofErr w:type="spellStart"/>
+      <w:proofErr w:type="gramStart"/>
+      <w:r>
+        <w:rPr>
+          <w:rFonts w:ascii="Consolas" w:eastAsia="Times New Roman" w:hAnsi="Consolas" w:cs="Courier New"/>
+          <w:color w:val="29303B"/>
+          <w:sz w:val="18"/>
+          <w:szCs w:val="18"/>
+        </w:rPr>
+        <w:t>userA</w:t>
+      </w:r>
+      <w:proofErr w:type="spellEnd"/>
+      <w:r>
+        <w:rPr>
+          <w:rFonts w:ascii="Consolas" w:eastAsia="Times New Roman" w:hAnsi="Consolas" w:cs="Courier New"/>
+          <w:color w:val="29303B"/>
+          <w:sz w:val="18"/>
+          <w:szCs w:val="18"/>
+        </w:rPr>
+        <w:t>._</w:t>
+      </w:r>
+      <w:proofErr w:type="gramEnd"/>
+      <w:r>
+        <w:rPr>
+          <w:rFonts w:ascii="Consolas" w:eastAsia="Times New Roman" w:hAnsi="Consolas" w:cs="Courier New"/>
+          <w:color w:val="29303B"/>
+          <w:sz w:val="18"/>
+          <w:szCs w:val="18"/>
+        </w:rPr>
+        <w:t>_proto__ === </w:t>
+      </w:r>
+      <w:proofErr w:type="spellStart"/>
+      <w:r>
+        <w:rPr>
+          <w:rFonts w:ascii="Consolas" w:eastAsia="Times New Roman" w:hAnsi="Consolas" w:cs="Courier New"/>
+          <w:color w:val="29303B"/>
+          <w:sz w:val="18"/>
+          <w:szCs w:val="18"/>
+        </w:rPr>
+        <w:t>User.__proto</w:t>
+      </w:r>
+      <w:proofErr w:type="spellEnd"/>
+      <w:r>
+        <w:rPr>
+          <w:rFonts w:ascii="Consolas" w:eastAsia="Times New Roman" w:hAnsi="Consolas" w:cs="Courier New"/>
+          <w:color w:val="29303B"/>
+          <w:sz w:val="18"/>
+          <w:szCs w:val="18"/>
+        </w:rPr>
+        <w:t>__ </w:t>
+      </w:r>
+      <w:r>
+        <w:rPr>
+          <w:rFonts w:ascii="Consolas" w:eastAsia="Times New Roman" w:hAnsi="Consolas" w:cs="Courier New"/>
+          <w:color w:val="CACBCC"/>
+          <w:sz w:val="18"/>
+          <w:szCs w:val="18"/>
+        </w:rPr>
+        <w:t>// false</w:t>
+      </w:r>
+    </w:p>
+    <w:p/>
+    <w:p>
+      <w:r>
+        <w:t>Constructor Functions</w:t>
+      </w:r>
+    </w:p>
+    <w:p>
+      <w:hyperlink r:id="rId46" w:anchor="Using_a_constructor_function" w:history="1">
+        <w:r>
+          <w:rPr>
+            <w:rStyle w:val="Hyperlink"/>
+          </w:rPr>
+          <w:t>https://developer.mozilla.org/en-US/docs/Web/JavaScript/Guide/Working_with_Objects#Using_a_constructor_function</w:t>
+        </w:r>
+      </w:hyperlink>
+    </w:p>
+    <w:p/>
+    <w:p>
       <w:bookmarkStart w:id="0" w:name="_GoBack"/>
       <w:bookmarkEnd w:id="0"/>
+      <w:r>
+        <w:t>Prototypes</w:t>
+      </w:r>
+    </w:p>
+    <w:p>
+      <w:hyperlink r:id="rId47" w:history="1">
+        <w:r>
+          <w:rPr>
+            <w:rStyle w:val="Hyperlink"/>
+          </w:rPr>
+          <w:t>https://developer.mozilla.org/en-US/docs/Learn/JavaScript/Objects/Object_prototypes</w:t>
+        </w:r>
+      </w:hyperlink>
     </w:p>
     <w:sectPr>
       <w:pgSz w:w="12240" w:h="15840"/>
@@ -7252,6 +8356,119 @@
     </w:lvl>
   </w:abstractNum>
   <w:abstractNum w:abstractNumId="5" w15:restartNumberingAfterBreak="0">
+    <w:nsid w:val="290A28D2"/>
+    <w:multiLevelType w:val="multilevel"/>
+    <w:tmpl w:val="5FC8D6B2"/>
+    <w:lvl w:ilvl="0">
+      <w:start w:val="1"/>
+      <w:numFmt w:val="decimal"/>
+      <w:lvlText w:val="%1."/>
+      <w:lvlJc w:val="left"/>
+      <w:pPr>
+        <w:tabs>
+          <w:tab w:val="num" w:pos="720"/>
+        </w:tabs>
+        <w:ind w:left="720" w:hanging="360"/>
+      </w:pPr>
+    </w:lvl>
+    <w:lvl w:ilvl="1" w:tentative="1">
+      <w:start w:val="1"/>
+      <w:numFmt w:val="decimal"/>
+      <w:lvlText w:val="%2."/>
+      <w:lvlJc w:val="left"/>
+      <w:pPr>
+        <w:tabs>
+          <w:tab w:val="num" w:pos="1440"/>
+        </w:tabs>
+        <w:ind w:left="1440" w:hanging="360"/>
+      </w:pPr>
+    </w:lvl>
+    <w:lvl w:ilvl="2" w:tentative="1">
+      <w:start w:val="1"/>
+      <w:numFmt w:val="decimal"/>
+      <w:lvlText w:val="%3."/>
+      <w:lvlJc w:val="left"/>
+      <w:pPr>
+        <w:tabs>
+          <w:tab w:val="num" w:pos="2160"/>
+        </w:tabs>
+        <w:ind w:left="2160" w:hanging="360"/>
+      </w:pPr>
+    </w:lvl>
+    <w:lvl w:ilvl="3" w:tentative="1">
+      <w:start w:val="1"/>
+      <w:numFmt w:val="decimal"/>
+      <w:lvlText w:val="%4."/>
+      <w:lvlJc w:val="left"/>
+      <w:pPr>
+        <w:tabs>
+          <w:tab w:val="num" w:pos="2880"/>
+        </w:tabs>
+        <w:ind w:left="2880" w:hanging="360"/>
+      </w:pPr>
+    </w:lvl>
+    <w:lvl w:ilvl="4" w:tentative="1">
+      <w:start w:val="1"/>
+      <w:numFmt w:val="decimal"/>
+      <w:lvlText w:val="%5."/>
+      <w:lvlJc w:val="left"/>
+      <w:pPr>
+        <w:tabs>
+          <w:tab w:val="num" w:pos="3600"/>
+        </w:tabs>
+        <w:ind w:left="3600" w:hanging="360"/>
+      </w:pPr>
+    </w:lvl>
+    <w:lvl w:ilvl="5" w:tentative="1">
+      <w:start w:val="1"/>
+      <w:numFmt w:val="decimal"/>
+      <w:lvlText w:val="%6."/>
+      <w:lvlJc w:val="left"/>
+      <w:pPr>
+        <w:tabs>
+          <w:tab w:val="num" w:pos="4320"/>
+        </w:tabs>
+        <w:ind w:left="4320" w:hanging="360"/>
+      </w:pPr>
+    </w:lvl>
+    <w:lvl w:ilvl="6" w:tentative="1">
+      <w:start w:val="1"/>
+      <w:numFmt w:val="decimal"/>
+      <w:lvlText w:val="%7."/>
+      <w:lvlJc w:val="left"/>
+      <w:pPr>
+        <w:tabs>
+          <w:tab w:val="num" w:pos="5040"/>
+        </w:tabs>
+        <w:ind w:left="5040" w:hanging="360"/>
+      </w:pPr>
+    </w:lvl>
+    <w:lvl w:ilvl="7" w:tentative="1">
+      <w:start w:val="1"/>
+      <w:numFmt w:val="decimal"/>
+      <w:lvlText w:val="%8."/>
+      <w:lvlJc w:val="left"/>
+      <w:pPr>
+        <w:tabs>
+          <w:tab w:val="num" w:pos="5760"/>
+        </w:tabs>
+        <w:ind w:left="5760" w:hanging="360"/>
+      </w:pPr>
+    </w:lvl>
+    <w:lvl w:ilvl="8" w:tentative="1">
+      <w:start w:val="1"/>
+      <w:numFmt w:val="decimal"/>
+      <w:lvlText w:val="%9."/>
+      <w:lvlJc w:val="left"/>
+      <w:pPr>
+        <w:tabs>
+          <w:tab w:val="num" w:pos="6480"/>
+        </w:tabs>
+        <w:ind w:left="6480" w:hanging="360"/>
+      </w:pPr>
+    </w:lvl>
+  </w:abstractNum>
+  <w:abstractNum w:abstractNumId="6" w15:restartNumberingAfterBreak="0">
     <w:nsid w:val="3746442F"/>
     <w:multiLevelType w:val="multilevel"/>
     <w:tmpl w:val="015A431A"/>
@@ -7364,7 +8581,120 @@
       </w:pPr>
     </w:lvl>
   </w:abstractNum>
-  <w:abstractNum w:abstractNumId="6" w15:restartNumberingAfterBreak="0">
+  <w:abstractNum w:abstractNumId="7" w15:restartNumberingAfterBreak="0">
+    <w:nsid w:val="425B6272"/>
+    <w:multiLevelType w:val="multilevel"/>
+    <w:tmpl w:val="E5E084D6"/>
+    <w:lvl w:ilvl="0">
+      <w:start w:val="1"/>
+      <w:numFmt w:val="decimal"/>
+      <w:lvlText w:val="%1."/>
+      <w:lvlJc w:val="left"/>
+      <w:pPr>
+        <w:tabs>
+          <w:tab w:val="num" w:pos="720"/>
+        </w:tabs>
+        <w:ind w:left="720" w:hanging="360"/>
+      </w:pPr>
+    </w:lvl>
+    <w:lvl w:ilvl="1" w:tentative="1">
+      <w:start w:val="1"/>
+      <w:numFmt w:val="decimal"/>
+      <w:lvlText w:val="%2."/>
+      <w:lvlJc w:val="left"/>
+      <w:pPr>
+        <w:tabs>
+          <w:tab w:val="num" w:pos="1440"/>
+        </w:tabs>
+        <w:ind w:left="1440" w:hanging="360"/>
+      </w:pPr>
+    </w:lvl>
+    <w:lvl w:ilvl="2" w:tentative="1">
+      <w:start w:val="1"/>
+      <w:numFmt w:val="decimal"/>
+      <w:lvlText w:val="%3."/>
+      <w:lvlJc w:val="left"/>
+      <w:pPr>
+        <w:tabs>
+          <w:tab w:val="num" w:pos="2160"/>
+        </w:tabs>
+        <w:ind w:left="2160" w:hanging="360"/>
+      </w:pPr>
+    </w:lvl>
+    <w:lvl w:ilvl="3" w:tentative="1">
+      <w:start w:val="1"/>
+      <w:numFmt w:val="decimal"/>
+      <w:lvlText w:val="%4."/>
+      <w:lvlJc w:val="left"/>
+      <w:pPr>
+        <w:tabs>
+          <w:tab w:val="num" w:pos="2880"/>
+        </w:tabs>
+        <w:ind w:left="2880" w:hanging="360"/>
+      </w:pPr>
+    </w:lvl>
+    <w:lvl w:ilvl="4" w:tentative="1">
+      <w:start w:val="1"/>
+      <w:numFmt w:val="decimal"/>
+      <w:lvlText w:val="%5."/>
+      <w:lvlJc w:val="left"/>
+      <w:pPr>
+        <w:tabs>
+          <w:tab w:val="num" w:pos="3600"/>
+        </w:tabs>
+        <w:ind w:left="3600" w:hanging="360"/>
+      </w:pPr>
+    </w:lvl>
+    <w:lvl w:ilvl="5" w:tentative="1">
+      <w:start w:val="1"/>
+      <w:numFmt w:val="decimal"/>
+      <w:lvlText w:val="%6."/>
+      <w:lvlJc w:val="left"/>
+      <w:pPr>
+        <w:tabs>
+          <w:tab w:val="num" w:pos="4320"/>
+        </w:tabs>
+        <w:ind w:left="4320" w:hanging="360"/>
+      </w:pPr>
+    </w:lvl>
+    <w:lvl w:ilvl="6" w:tentative="1">
+      <w:start w:val="1"/>
+      <w:numFmt w:val="decimal"/>
+      <w:lvlText w:val="%7."/>
+      <w:lvlJc w:val="left"/>
+      <w:pPr>
+        <w:tabs>
+          <w:tab w:val="num" w:pos="5040"/>
+        </w:tabs>
+        <w:ind w:left="5040" w:hanging="360"/>
+      </w:pPr>
+    </w:lvl>
+    <w:lvl w:ilvl="7" w:tentative="1">
+      <w:start w:val="1"/>
+      <w:numFmt w:val="decimal"/>
+      <w:lvlText w:val="%8."/>
+      <w:lvlJc w:val="left"/>
+      <w:pPr>
+        <w:tabs>
+          <w:tab w:val="num" w:pos="5760"/>
+        </w:tabs>
+        <w:ind w:left="5760" w:hanging="360"/>
+      </w:pPr>
+    </w:lvl>
+    <w:lvl w:ilvl="8" w:tentative="1">
+      <w:start w:val="1"/>
+      <w:numFmt w:val="decimal"/>
+      <w:lvlText w:val="%9."/>
+      <w:lvlJc w:val="left"/>
+      <w:pPr>
+        <w:tabs>
+          <w:tab w:val="num" w:pos="6480"/>
+        </w:tabs>
+        <w:ind w:left="6480" w:hanging="360"/>
+      </w:pPr>
+    </w:lvl>
+  </w:abstractNum>
+  <w:abstractNum w:abstractNumId="8" w15:restartNumberingAfterBreak="0">
     <w:nsid w:val="57AF2159"/>
     <w:multiLevelType w:val="multilevel"/>
     <w:tmpl w:val="FA60B7DE"/>
@@ -7477,7 +8807,7 @@
       </w:pPr>
     </w:lvl>
   </w:abstractNum>
-  <w:abstractNum w:abstractNumId="7" w15:restartNumberingAfterBreak="0">
+  <w:abstractNum w:abstractNumId="9" w15:restartNumberingAfterBreak="0">
     <w:nsid w:val="5D7F1EE2"/>
     <w:multiLevelType w:val="multilevel"/>
     <w:tmpl w:val="0706D7F8"/>
@@ -7590,7 +8920,7 @@
       </w:pPr>
     </w:lvl>
   </w:abstractNum>
-  <w:abstractNum w:abstractNumId="8" w15:restartNumberingAfterBreak="0">
+  <w:abstractNum w:abstractNumId="10" w15:restartNumberingAfterBreak="0">
     <w:nsid w:val="628E2DE8"/>
     <w:multiLevelType w:val="multilevel"/>
     <w:tmpl w:val="D1E82FFC"/>
@@ -7703,7 +9033,7 @@
       </w:pPr>
     </w:lvl>
   </w:abstractNum>
-  <w:abstractNum w:abstractNumId="9" w15:restartNumberingAfterBreak="0">
+  <w:abstractNum w:abstractNumId="11" w15:restartNumberingAfterBreak="0">
     <w:nsid w:val="665A656E"/>
     <w:multiLevelType w:val="multilevel"/>
     <w:tmpl w:val="FB50F5A6"/>
@@ -7816,7 +9146,7 @@
       </w:pPr>
     </w:lvl>
   </w:abstractNum>
-  <w:abstractNum w:abstractNumId="10" w15:restartNumberingAfterBreak="0">
+  <w:abstractNum w:abstractNumId="12" w15:restartNumberingAfterBreak="0">
     <w:nsid w:val="7A350F69"/>
     <w:multiLevelType w:val="multilevel"/>
     <w:tmpl w:val="C1C8B3B2"/>
@@ -7930,25 +9260,25 @@
     </w:lvl>
   </w:abstractNum>
   <w:num w:numId="1">
-    <w:abstractNumId w:val="8"/>
+    <w:abstractNumId w:val="10"/>
   </w:num>
   <w:num w:numId="2">
     <w:abstractNumId w:val="1"/>
   </w:num>
   <w:num w:numId="3">
+    <w:abstractNumId w:val="8"/>
+  </w:num>
+  <w:num w:numId="4">
+    <w:abstractNumId w:val="11"/>
+  </w:num>
+  <w:num w:numId="5">
     <w:abstractNumId w:val="6"/>
   </w:num>
-  <w:num w:numId="4">
-    <w:abstractNumId w:val="9"/>
-  </w:num>
-  <w:num w:numId="5">
-    <w:abstractNumId w:val="5"/>
-  </w:num>
   <w:num w:numId="6">
-    <w:abstractNumId w:val="10"/>
+    <w:abstractNumId w:val="12"/>
   </w:num>
   <w:num w:numId="7">
-    <w:abstractNumId w:val="7"/>
+    <w:abstractNumId w:val="9"/>
   </w:num>
   <w:num w:numId="8">
     <w:abstractNumId w:val="3"/>
@@ -7961,6 +9291,12 @@
   </w:num>
   <w:num w:numId="11">
     <w:abstractNumId w:val="0"/>
+  </w:num>
+  <w:num w:numId="12">
+    <w:abstractNumId w:val="5"/>
+  </w:num>
+  <w:num w:numId="13">
+    <w:abstractNumId w:val="7"/>
   </w:num>
 </w:numbering>
 </file>
@@ -8555,6 +9891,16 @@
     <w:basedOn w:val="DefaultParagraphFont"/>
     <w:rsid w:val="00B2119A"/>
   </w:style>
+  <w:style w:type="character" w:customStyle="1" w:styleId="typ">
+    <w:name w:val="typ"/>
+    <w:basedOn w:val="DefaultParagraphFont"/>
+    <w:rsid w:val="00AB29E3"/>
+  </w:style>
+  <w:style w:type="character" w:customStyle="1" w:styleId="lit">
+    <w:name w:val="lit"/>
+    <w:basedOn w:val="DefaultParagraphFont"/>
+    <w:rsid w:val="00AB29E3"/>
+  </w:style>
 </w:styles>
 </file>
 

</xml_diff>